<commit_message>
Update Group Study Project Overview.docx
Slight tweak
</commit_message>
<xml_diff>
--- a/Group Study Project Overview.docx
+++ b/Group Study Project Overview.docx
@@ -8,6 +8,8 @@
         <w:rPr>
           <w:b/>
           <w:bCs/>
+          <w:sz w:val="64"/>
+          <w:szCs w:val="64"/>
         </w:rPr>
       </w:pPr>
       <w:r>
@@ -15,6 +17,8 @@
           <w:b/>
           <w:bCs/>
           <w:noProof/>
+          <w:sz w:val="64"/>
+          <w:szCs w:val="64"/>
           <w:lang w:val="en-GB" w:eastAsia="en-GB"/>
         </w:rPr>
         <mc:AlternateContent>
@@ -114,6 +118,8 @@
           <w:b/>
           <w:bCs/>
           <w:noProof/>
+          <w:sz w:val="64"/>
+          <w:szCs w:val="64"/>
         </w:rPr>
         <w:drawing>
           <wp:anchor distT="0" distB="0" distL="114300" distR="114300" simplePos="0" relativeHeight="251667456" behindDoc="0" locked="0" layoutInCell="1" allowOverlap="1" wp14:anchorId="0F0624B4" wp14:editId="2E54DA8D">
@@ -176,6 +182,8 @@
           <w:b/>
           <w:bCs/>
           <w:noProof/>
+          <w:sz w:val="64"/>
+          <w:szCs w:val="64"/>
           <w:lang w:val="en-GB" w:eastAsia="en-GB"/>
         </w:rPr>
         <mc:AlternateContent>
@@ -277,6 +285,8 @@
           <w:b/>
           <w:bCs/>
           <w:noProof/>
+          <w:sz w:val="64"/>
+          <w:szCs w:val="64"/>
           <w:lang w:val="en-GB" w:eastAsia="en-GB"/>
         </w:rPr>
         <w:drawing>
@@ -348,6 +358,8 @@
         <w:rPr>
           <w:b/>
           <w:bCs/>
+          <w:sz w:val="64"/>
+          <w:szCs w:val="64"/>
         </w:rPr>
         <w:t>Group Study Project Overview</w:t>
       </w:r>
@@ -355,6 +367,8 @@
         <w:rPr>
           <w:b/>
           <w:bCs/>
+          <w:sz w:val="64"/>
+          <w:szCs w:val="64"/>
         </w:rPr>
         <w:t xml:space="preserve">                                                           </w:t>
       </w:r>
@@ -391,14 +405,14 @@
       <w:pPr>
         <w:pStyle w:val="Heading1"/>
         <w:rPr>
-          <w:sz w:val="36"/>
-          <w:szCs w:val="36"/>
-        </w:rPr>
-      </w:pPr>
-      <w:r>
-        <w:rPr>
-          <w:sz w:val="36"/>
-          <w:szCs w:val="36"/>
+          <w:sz w:val="40"/>
+          <w:szCs w:val="40"/>
+        </w:rPr>
+      </w:pPr>
+      <w:r>
+        <w:rPr>
+          <w:sz w:val="40"/>
+          <w:szCs w:val="40"/>
         </w:rPr>
         <w:t>Purpose</w:t>
       </w:r>
@@ -521,14 +535,14 @@
       <w:pPr>
         <w:pStyle w:val="Heading1"/>
         <w:rPr>
-          <w:sz w:val="36"/>
-          <w:szCs w:val="36"/>
-        </w:rPr>
-      </w:pPr>
-      <w:r>
-        <w:rPr>
-          <w:sz w:val="36"/>
-          <w:szCs w:val="36"/>
+          <w:sz w:val="40"/>
+          <w:szCs w:val="40"/>
+        </w:rPr>
+      </w:pPr>
+      <w:r>
+        <w:rPr>
+          <w:sz w:val="40"/>
+          <w:szCs w:val="40"/>
         </w:rPr>
         <w:t>Due Date</w:t>
       </w:r>
@@ -545,10 +559,20 @@
         <w:rPr>
           <w:sz w:val="24"/>
         </w:rPr>
-        <w:t>The project is due on Thursday, June 17</w:t>
-      </w:r>
-      <w:r>
-        <w:rPr>
+        <w:t xml:space="preserve">The project is due on </w:t>
+      </w:r>
+      <w:r>
+        <w:rPr>
+          <w:b/>
+          <w:bCs/>
+          <w:sz w:val="24"/>
+        </w:rPr>
+        <w:t>Thursday, June 17</w:t>
+      </w:r>
+      <w:r>
+        <w:rPr>
+          <w:b/>
+          <w:bCs/>
           <w:sz w:val="24"/>
           <w:vertAlign w:val="superscript"/>
         </w:rPr>
@@ -556,12 +580,16 @@
       </w:r>
       <w:r>
         <w:rPr>
+          <w:b/>
+          <w:bCs/>
           <w:sz w:val="24"/>
         </w:rPr>
         <w:t>, 2021</w:t>
       </w:r>
       <w:r>
         <w:rPr>
+          <w:b/>
+          <w:bCs/>
           <w:sz w:val="24"/>
         </w:rPr>
         <w:t xml:space="preserve"> by midnight</w:t>
@@ -585,14 +613,14 @@
       <w:pPr>
         <w:pStyle w:val="Heading1"/>
         <w:rPr>
-          <w:sz w:val="36"/>
-          <w:szCs w:val="36"/>
-        </w:rPr>
-      </w:pPr>
-      <w:r>
-        <w:rPr>
-          <w:sz w:val="36"/>
-          <w:szCs w:val="36"/>
+          <w:sz w:val="40"/>
+          <w:szCs w:val="40"/>
+        </w:rPr>
+      </w:pPr>
+      <w:r>
+        <w:rPr>
+          <w:sz w:val="40"/>
+          <w:szCs w:val="40"/>
         </w:rPr>
         <w:t>Project Options</w:t>
       </w:r>
@@ -642,16 +670,16 @@
       <w:pPr>
         <w:pStyle w:val="Heading1"/>
         <w:rPr>
-          <w:sz w:val="36"/>
-          <w:szCs w:val="36"/>
-        </w:rPr>
-      </w:pPr>
-      <w:r>
-        <w:rPr>
-          <w:sz w:val="36"/>
-          <w:szCs w:val="36"/>
-        </w:rPr>
-        <w:t xml:space="preserve">Version Control System/Source Control Management </w:t>
+          <w:sz w:val="40"/>
+          <w:szCs w:val="40"/>
+        </w:rPr>
+      </w:pPr>
+      <w:r>
+        <w:rPr>
+          <w:sz w:val="40"/>
+          <w:szCs w:val="40"/>
+        </w:rPr>
+        <w:t xml:space="preserve">Version Control System </w:t>
       </w:r>
     </w:p>
     <w:p>
@@ -688,6 +716,12 @@
           <w:sz w:val="24"/>
         </w:rPr>
         <w:t>VCS/SCM</w:t>
+      </w:r>
+      <w:r>
+        <w:rPr>
+          <w:sz w:val="24"/>
+        </w:rPr>
+        <w:t xml:space="preserve"> (Source Control Management)</w:t>
       </w:r>
       <w:r>
         <w:rPr>
@@ -751,7 +785,19 @@
         <w:rPr>
           <w:sz w:val="24"/>
         </w:rPr>
-        <w:t>Share your GitHub handle/username with your team members.</w:t>
+        <w:t>Share your GitHub handle/</w:t>
+      </w:r>
+      <w:r>
+        <w:rPr>
+          <w:sz w:val="24"/>
+        </w:rPr>
+        <w:t xml:space="preserve"> </w:t>
+      </w:r>
+      <w:r>
+        <w:rPr>
+          <w:sz w:val="24"/>
+        </w:rPr>
+        <w:t>username with your team members.</w:t>
       </w:r>
     </w:p>
     <w:p>
@@ -761,24 +807,22 @@
       </w:pPr>
     </w:p>
     <w:p/>
-    <w:p/>
-    <w:p/>
-    <w:p/>
     <w:p>
       <w:r>
         <w:rPr>
           <w:noProof/>
         </w:rPr>
+        <w:lastRenderedPageBreak/>
         <mc:AlternateContent>
           <mc:Choice Requires="wps">
             <w:drawing>
-              <wp:anchor distT="0" distB="0" distL="114300" distR="114300" simplePos="0" relativeHeight="251669504" behindDoc="0" locked="0" layoutInCell="1" allowOverlap="1" wp14:anchorId="4E8B191C" wp14:editId="52B00AA2">
+              <wp:anchor distT="0" distB="0" distL="114300" distR="114300" simplePos="0" relativeHeight="251669504" behindDoc="0" locked="0" layoutInCell="1" allowOverlap="1" wp14:anchorId="4E8B191C" wp14:editId="75096A61">
                 <wp:simplePos x="0" y="0"/>
                 <wp:positionH relativeFrom="column">
                   <wp:posOffset>-238125</wp:posOffset>
                 </wp:positionH>
                 <wp:positionV relativeFrom="paragraph">
-                  <wp:posOffset>-180340</wp:posOffset>
+                  <wp:posOffset>-168275</wp:posOffset>
                 </wp:positionV>
                 <wp:extent cx="0" cy="10490200"/>
                 <wp:effectExtent l="19050" t="0" r="38100" b="44450"/>
@@ -854,7 +898,7 @@
           </mc:Choice>
           <mc:Fallback>
             <w:pict>
-              <v:line w14:anchorId="4646E547" id="Line 11" o:spid="_x0000_s1026" alt="&quot;&quot;" style="position:absolute;z-index:251669504;visibility:visible;mso-wrap-style:square;mso-width-percent:0;mso-height-percent:0;mso-wrap-distance-left:9pt;mso-wrap-distance-top:0;mso-wrap-distance-right:9pt;mso-wrap-distance-bottom:0;mso-position-horizontal:absolute;mso-position-horizontal-relative:text;mso-position-vertical:absolute;mso-position-vertical-relative:text;mso-width-percent:0;mso-height-percent:0;mso-width-relative:page;mso-height-relative:page" from="-18.75pt,-14.2pt" to="-18.75pt,811.8pt" o:gfxdata="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" strokecolor="#b9c8e1 [3208]" strokeweight="4pt">
+              <v:line w14:anchorId="2F0E5B0F" id="Line 11" o:spid="_x0000_s1026" alt="&quot;&quot;" style="position:absolute;z-index:251669504;visibility:visible;mso-wrap-style:square;mso-width-percent:0;mso-height-percent:0;mso-wrap-distance-left:9pt;mso-wrap-distance-top:0;mso-wrap-distance-right:9pt;mso-wrap-distance-bottom:0;mso-position-horizontal:absolute;mso-position-horizontal-relative:text;mso-position-vertical:absolute;mso-position-vertical-relative:text;mso-width-percent:0;mso-height-percent:0;mso-width-relative:page;mso-height-relative:page" from="-18.75pt,-13.25pt" to="-18.75pt,812.75pt" o:gfxdata="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" strokecolor="#b9c8e1 [3208]" strokeweight="4pt">
                 <v:shadow opacity="22938f" offset="0"/>
               </v:line>
             </w:pict>
@@ -863,32 +907,33 @@
       </w:r>
     </w:p>
     <w:p/>
+    <w:p/>
     <w:p>
       <w:pPr>
         <w:pStyle w:val="Heading1"/>
         <w:rPr>
-          <w:sz w:val="36"/>
-          <w:szCs w:val="36"/>
-        </w:rPr>
-      </w:pPr>
-      <w:r>
-        <w:rPr>
-          <w:sz w:val="36"/>
-          <w:szCs w:val="36"/>
+          <w:sz w:val="40"/>
+          <w:szCs w:val="40"/>
+        </w:rPr>
+      </w:pPr>
+      <w:r>
+        <w:rPr>
+          <w:sz w:val="40"/>
+          <w:szCs w:val="40"/>
         </w:rPr>
         <w:t>Proje</w:t>
       </w:r>
       <w:r>
         <w:rPr>
-          <w:sz w:val="36"/>
-          <w:szCs w:val="36"/>
+          <w:sz w:val="40"/>
+          <w:szCs w:val="40"/>
         </w:rPr>
         <w:t xml:space="preserve">ct </w:t>
       </w:r>
       <w:r>
         <w:rPr>
-          <w:sz w:val="36"/>
-          <w:szCs w:val="36"/>
+          <w:sz w:val="40"/>
+          <w:szCs w:val="40"/>
         </w:rPr>
         <w:t>Artifacts and Product</w:t>
       </w:r>
@@ -1981,14 +2026,14 @@
       <w:pPr>
         <w:pStyle w:val="Heading1"/>
         <w:rPr>
-          <w:sz w:val="36"/>
-          <w:szCs w:val="36"/>
-        </w:rPr>
-      </w:pPr>
-      <w:r>
-        <w:rPr>
-          <w:sz w:val="36"/>
-          <w:szCs w:val="36"/>
+          <w:sz w:val="40"/>
+          <w:szCs w:val="40"/>
+        </w:rPr>
+      </w:pPr>
+      <w:r>
+        <w:rPr>
+          <w:sz w:val="40"/>
+          <w:szCs w:val="40"/>
         </w:rPr>
         <w:t>Marking Rubric</w:t>
       </w:r>
@@ -4411,10 +4456,23 @@
 </file>
 
 <file path=customXml/item1.xml><?xml version="1.0" encoding="utf-8"?>
-<b:Sources xmlns:b="http://schemas.openxmlformats.org/officeDocument/2006/bibliography" xmlns="http://schemas.openxmlformats.org/officeDocument/2006/bibliography" SelectedStyle="\APASixthEditionOfficeOnline.xsl" StyleName="APA" Version="6"/>
+<?mso-contentType ?>
+<FormTemplates xmlns="http://schemas.microsoft.com/sharepoint/v3/contenttype/forms">
+  <Display>DocumentLibraryForm</Display>
+  <Edit>DocumentLibraryForm</Edit>
+  <New>DocumentLibraryForm</New>
+</FormTemplates>
 </file>
 
 <file path=customXml/item2.xml><?xml version="1.0" encoding="utf-8"?>
+<p:properties xmlns:p="http://schemas.microsoft.com/office/2006/metadata/properties" xmlns:xsi="http://www.w3.org/2001/XMLSchema-instance" xmlns:pc="http://schemas.microsoft.com/office/infopath/2007/PartnerControls">
+  <documentManagement>
+    <MediaServiceKeyPoints xmlns="71af3243-3dd4-4a8d-8c0d-dd76da1f02a5" xsi:nil="true"/>
+  </documentManagement>
+</p:properties>
+</file>
+
+<file path=customXml/item3.xml><?xml version="1.0" encoding="utf-8"?>
 <ct:contentTypeSchema xmlns:ct="http://schemas.microsoft.com/office/2006/metadata/contentType" xmlns:ma="http://schemas.microsoft.com/office/2006/metadata/properties/metaAttributes" ct:_="" ma:_="" ma:contentTypeName="Document" ma:contentTypeID="0x01010079F111ED35F8CC479449609E8A0923A6" ma:contentTypeVersion="11" ma:contentTypeDescription="Create a new document." ma:contentTypeScope="" ma:versionID="1c2eb7a32e66fb6e4260f3771546a5e2">
   <xsd:schema xmlns:xsd="http://www.w3.org/2001/XMLSchema" xmlns:xs="http://www.w3.org/2001/XMLSchema" xmlns:p="http://schemas.microsoft.com/office/2006/metadata/properties" xmlns:ns2="71af3243-3dd4-4a8d-8c0d-dd76da1f02a5" xmlns:ns3="16c05727-aa75-4e4a-9b5f-8a80a1165891" targetNamespace="http://schemas.microsoft.com/office/2006/metadata/properties" ma:root="true" ma:fieldsID="04e1f6479c48b08974ba73b5ca973489" ns2:_="" ns3:_="">
     <xsd:import namespace="71af3243-3dd4-4a8d-8c0d-dd76da1f02a5"/>
@@ -4625,32 +4683,29 @@
 </ct:contentTypeSchema>
 </file>
 
-<file path=customXml/item3.xml><?xml version="1.0" encoding="utf-8"?>
-<p:properties xmlns:p="http://schemas.microsoft.com/office/2006/metadata/properties" xmlns:xsi="http://www.w3.org/2001/XMLSchema-instance" xmlns:pc="http://schemas.microsoft.com/office/infopath/2007/PartnerControls">
-  <documentManagement>
-    <MediaServiceKeyPoints xmlns="71af3243-3dd4-4a8d-8c0d-dd76da1f02a5" xsi:nil="true"/>
-  </documentManagement>
-</p:properties>
-</file>
-
 <file path=customXml/item4.xml><?xml version="1.0" encoding="utf-8"?>
-<?mso-contentType ?>
-<FormTemplates xmlns="http://schemas.microsoft.com/sharepoint/v3/contenttype/forms">
-  <Display>DocumentLibraryForm</Display>
-  <Edit>DocumentLibraryForm</Edit>
-  <New>DocumentLibraryForm</New>
-</FormTemplates>
+<b:Sources xmlns:b="http://schemas.openxmlformats.org/officeDocument/2006/bibliography" xmlns="http://schemas.openxmlformats.org/officeDocument/2006/bibliography" SelectedStyle="\APASixthEditionOfficeOnline.xsl" StyleName="APA" Version="6"/>
 </file>
 
 <file path=customXml/itemProps1.xml><?xml version="1.0" encoding="utf-8"?>
-<ds:datastoreItem xmlns:ds="http://schemas.openxmlformats.org/officeDocument/2006/customXml" ds:itemID="{504EA6E2-EBB4-4039-BEE4-DDD5B7776911}">
+<ds:datastoreItem xmlns:ds="http://schemas.openxmlformats.org/officeDocument/2006/customXml" ds:itemID="{01556B04-A649-49F9-B07D-EEC9D1878508}">
   <ds:schemaRefs>
-    <ds:schemaRef ds:uri="http://schemas.openxmlformats.org/officeDocument/2006/bibliography"/>
+    <ds:schemaRef ds:uri="http://schemas.microsoft.com/sharepoint/v3/contenttype/forms"/>
   </ds:schemaRefs>
 </ds:datastoreItem>
 </file>
 
 <file path=customXml/itemProps2.xml><?xml version="1.0" encoding="utf-8"?>
+<ds:datastoreItem xmlns:ds="http://schemas.openxmlformats.org/officeDocument/2006/customXml" ds:itemID="{2C010D1C-04B8-430A-A911-7CD099875578}">
+  <ds:schemaRefs>
+    <ds:schemaRef ds:uri="http://schemas.microsoft.com/office/2006/metadata/properties"/>
+    <ds:schemaRef ds:uri="http://schemas.microsoft.com/office/infopath/2007/PartnerControls"/>
+    <ds:schemaRef ds:uri="71af3243-3dd4-4a8d-8c0d-dd76da1f02a5"/>
+  </ds:schemaRefs>
+</ds:datastoreItem>
+</file>
+
+<file path=customXml/itemProps3.xml><?xml version="1.0" encoding="utf-8"?>
 <ds:datastoreItem xmlns:ds="http://schemas.openxmlformats.org/officeDocument/2006/customXml" ds:itemID="{0292DFD4-A802-4527-BFF5-3A0E175DF7C6}">
   <ds:schemaRefs>
     <ds:schemaRef ds:uri="http://schemas.microsoft.com/office/2006/metadata/contentType"/>
@@ -4669,20 +4724,10 @@
 </ds:datastoreItem>
 </file>
 
-<file path=customXml/itemProps3.xml><?xml version="1.0" encoding="utf-8"?>
-<ds:datastoreItem xmlns:ds="http://schemas.openxmlformats.org/officeDocument/2006/customXml" ds:itemID="{2C010D1C-04B8-430A-A911-7CD099875578}">
+<file path=customXml/itemProps4.xml><?xml version="1.0" encoding="utf-8"?>
+<ds:datastoreItem xmlns:ds="http://schemas.openxmlformats.org/officeDocument/2006/customXml" ds:itemID="{504EA6E2-EBB4-4039-BEE4-DDD5B7776911}">
   <ds:schemaRefs>
-    <ds:schemaRef ds:uri="http://schemas.microsoft.com/office/2006/metadata/properties"/>
-    <ds:schemaRef ds:uri="http://schemas.microsoft.com/office/infopath/2007/PartnerControls"/>
-    <ds:schemaRef ds:uri="71af3243-3dd4-4a8d-8c0d-dd76da1f02a5"/>
-  </ds:schemaRefs>
-</ds:datastoreItem>
-</file>
-
-<file path=customXml/itemProps4.xml><?xml version="1.0" encoding="utf-8"?>
-<ds:datastoreItem xmlns:ds="http://schemas.openxmlformats.org/officeDocument/2006/customXml" ds:itemID="{01556B04-A649-49F9-B07D-EEC9D1878508}">
-  <ds:schemaRefs>
-    <ds:schemaRef ds:uri="http://schemas.microsoft.com/sharepoint/v3/contenttype/forms"/>
+    <ds:schemaRef ds:uri="http://schemas.openxmlformats.org/officeDocument/2006/bibliography"/>
   </ds:schemaRefs>
 </ds:datastoreItem>
 </file>
</xml_diff>